<commit_message>
Modica analisi Aggiunta della nav bar nell'index Piccole correzzioni di aspetto grafico nelle pagine login, register, reset
</commit_message>
<xml_diff>
--- a/docs/CAH - Online.docx
+++ b/docs/CAH - Online.docx
@@ -866,7 +866,6 @@
       <w:r>
         <w:t xml:space="preserve">Prendendo spunto dal famoso gioco di carte </w:t>
       </w:r>
-      <w:bookmarkStart w:id="1" w:name="_GoBack"/>
       <w:proofErr w:type="spellStart"/>
       <w:r>
         <w:t>Cards</w:t>
@@ -887,7 +886,6 @@
       <w:r>
         <w:t>Humanity</w:t>
       </w:r>
-      <w:bookmarkEnd w:id="1"/>
       <w:proofErr w:type="spellEnd"/>
       <w:r>
         <w:t xml:space="preserve"> </w:t>
@@ -959,11 +957,11 @@
       <w:pPr>
         <w:pStyle w:val="Titolo2"/>
       </w:pPr>
-      <w:bookmarkStart w:id="2" w:name="_Toc433735746"/>
+      <w:bookmarkStart w:id="1" w:name="_Toc433735746"/>
       <w:r>
         <w:t>Descrizione del gioco</w:t>
       </w:r>
-      <w:bookmarkEnd w:id="2"/>
+      <w:bookmarkEnd w:id="1"/>
     </w:p>
     <w:p>
       <w:r>
@@ -984,7 +982,7 @@
       <w:pPr>
         <w:pStyle w:val="Titolo2"/>
       </w:pPr>
-      <w:bookmarkStart w:id="3" w:name="_Toc433735747"/>
+      <w:bookmarkStart w:id="2" w:name="_Toc433735747"/>
       <w:r>
         <w:rPr>
           <w:u w:val="single"/>
@@ -994,7 +992,7 @@
       <w:r>
         <w:t xml:space="preserve"> del Gioco</w:t>
       </w:r>
-      <w:bookmarkEnd w:id="3"/>
+      <w:bookmarkEnd w:id="2"/>
     </w:p>
     <w:p>
       <w:pPr>
@@ -1036,11 +1034,11 @@
       <w:pPr>
         <w:pStyle w:val="Titolo1"/>
       </w:pPr>
-      <w:bookmarkStart w:id="4" w:name="_Toc433735748"/>
+      <w:bookmarkStart w:id="3" w:name="_Toc433735748"/>
       <w:r>
         <w:t>Specifiche base</w:t>
       </w:r>
-      <w:bookmarkEnd w:id="4"/>
+      <w:bookmarkEnd w:id="3"/>
     </w:p>
     <w:p>
       <w:pPr>
@@ -1079,11 +1077,11 @@
       <w:pPr>
         <w:pStyle w:val="Titolo1"/>
       </w:pPr>
-      <w:bookmarkStart w:id="5" w:name="_Toc433735749"/>
+      <w:bookmarkStart w:id="4" w:name="_Toc433735749"/>
       <w:r>
         <w:t>Possibili implementazioni future</w:t>
       </w:r>
-      <w:bookmarkEnd w:id="5"/>
+      <w:bookmarkEnd w:id="4"/>
     </w:p>
     <w:p>
       <w:pPr>
@@ -1197,24 +1195,24 @@
       <w:pPr>
         <w:pStyle w:val="Titolo1"/>
       </w:pPr>
-      <w:bookmarkStart w:id="6" w:name="_Toc433735750"/>
+      <w:bookmarkStart w:id="5" w:name="_Toc433735750"/>
       <w:r>
         <w:lastRenderedPageBreak/>
         <w:t>Progettazione Tecnica</w:t>
       </w:r>
+      <w:bookmarkEnd w:id="5"/>
+    </w:p>
+    <w:p/>
+    <w:p>
+      <w:pPr>
+        <w:pStyle w:val="Titolo2"/>
+      </w:pPr>
+      <w:bookmarkStart w:id="6" w:name="_Toc433735751"/>
+      <w:r>
+        <w:t>Progetto applicazione</w:t>
+      </w:r>
       <w:bookmarkEnd w:id="6"/>
     </w:p>
-    <w:p/>
-    <w:p>
-      <w:pPr>
-        <w:pStyle w:val="Titolo2"/>
-      </w:pPr>
-      <w:bookmarkStart w:id="7" w:name="_Toc433735751"/>
-      <w:r>
-        <w:t>Progetto applicazione</w:t>
-      </w:r>
-      <w:bookmarkEnd w:id="7"/>
-    </w:p>
     <w:p>
       <w:pPr>
         <w:spacing w:after="0"/>
@@ -1277,7 +1275,6 @@
         <w:t>.</w:t>
       </w:r>
     </w:p>
-    <w:p/>
     <w:p>
       <w:r>
         <w:t xml:space="preserve">Per quanto riguarda il database ho deciso di utilizzare </w:t>
@@ -1302,7 +1299,10 @@
         <w:t>: gli oggetti utilizzati corrispondo alle tabelle nel database.</w:t>
       </w:r>
     </w:p>
-    <w:p/>
+    <w:p>
+      <w:bookmarkStart w:id="7" w:name="_GoBack"/>
+      <w:bookmarkEnd w:id="7"/>
+    </w:p>
     <w:p>
       <w:pPr>
         <w:pStyle w:val="Titolo2"/>
@@ -1338,9 +1338,14 @@
           <w:numId w:val="1"/>
         </w:numPr>
       </w:pPr>
+      <w:proofErr w:type="spellStart"/>
       <w:r>
         <w:t>ID</w:t>
       </w:r>
+      <w:r>
+        <w:t>Carta</w:t>
+      </w:r>
+      <w:proofErr w:type="spellEnd"/>
     </w:p>
     <w:p>
       <w:pPr>
@@ -1383,7 +1388,10 @@
       </w:pPr>
       <w:bookmarkStart w:id="10" w:name="_Toc433735754"/>
       <w:r>
-        <w:t>Utente:</w:t>
+        <w:t>Account</w:t>
+      </w:r>
+      <w:r>
+        <w:t>:</w:t>
       </w:r>
       <w:bookmarkEnd w:id="10"/>
     </w:p>
@@ -1395,9 +1403,11 @@
           <w:numId w:val="1"/>
         </w:numPr>
       </w:pPr>
-      <w:r>
-        <w:t>Username</w:t>
-      </w:r>
+      <w:proofErr w:type="spellStart"/>
+      <w:r>
+        <w:t>IDEmail</w:t>
+      </w:r>
+      <w:proofErr w:type="spellEnd"/>
     </w:p>
     <w:p>
       <w:pPr>
@@ -1408,7 +1418,7 @@
         </w:numPr>
       </w:pPr>
       <w:r>
-        <w:t>Password</w:t>
+        <w:t>Email</w:t>
       </w:r>
     </w:p>
     <w:p>
@@ -1420,20 +1430,9 @@
         </w:numPr>
       </w:pPr>
       <w:r>
-        <w:t>Punteggio</w:t>
-      </w:r>
-    </w:p>
-    <w:p>
-      <w:pPr>
-        <w:pStyle w:val="Titolo3"/>
-      </w:pPr>
-      <w:bookmarkStart w:id="11" w:name="_Toc433735755"/>
-      <w:r>
-        <w:t>Possibili implementazioni aggiuntive</w:t>
-      </w:r>
-      <w:bookmarkEnd w:id="11"/>
-    </w:p>
-    <w:p/>
+        <w:t>Username</w:t>
+      </w:r>
+    </w:p>
     <w:p>
       <w:pPr>
         <w:pStyle w:val="Paragrafoelenco"/>
@@ -1443,9 +1442,84 @@
         </w:numPr>
       </w:pPr>
       <w:r>
-        <w:t>Salvataggio delle partite</w:t>
-      </w:r>
-    </w:p>
+        <w:t>Password</w:t>
+      </w:r>
+    </w:p>
+    <w:p>
+      <w:pPr>
+        <w:pStyle w:val="Titolo3"/>
+        <w:rPr>
+          <w:u w:val="single"/>
+        </w:rPr>
+      </w:pPr>
+      <w:r>
+        <w:rPr>
+          <w:u w:val="single"/>
+        </w:rPr>
+        <w:t>Partite</w:t>
+      </w:r>
+    </w:p>
+    <w:p>
+      <w:pPr>
+        <w:pStyle w:val="Paragrafoelenco"/>
+        <w:numPr>
+          <w:ilvl w:val="0"/>
+          <w:numId w:val="1"/>
+        </w:numPr>
+      </w:pPr>
+      <w:proofErr w:type="spellStart"/>
+      <w:r>
+        <w:t>IDPartita</w:t>
+      </w:r>
+      <w:proofErr w:type="spellEnd"/>
+    </w:p>
+    <w:p>
+      <w:pPr>
+        <w:pStyle w:val="Paragrafoelenco"/>
+        <w:numPr>
+          <w:ilvl w:val="0"/>
+          <w:numId w:val="1"/>
+        </w:numPr>
+      </w:pPr>
+      <w:r>
+        <w:t>Giocate</w:t>
+      </w:r>
+    </w:p>
+    <w:p>
+      <w:pPr>
+        <w:pStyle w:val="Paragrafoelenco"/>
+        <w:numPr>
+          <w:ilvl w:val="0"/>
+          <w:numId w:val="1"/>
+        </w:numPr>
+      </w:pPr>
+      <w:r>
+        <w:t>Vinte</w:t>
+      </w:r>
+    </w:p>
+    <w:p>
+      <w:pPr>
+        <w:pStyle w:val="Paragrafoelenco"/>
+        <w:numPr>
+          <w:ilvl w:val="0"/>
+          <w:numId w:val="1"/>
+        </w:numPr>
+      </w:pPr>
+      <w:r>
+        <w:t>Perse</w:t>
+      </w:r>
+    </w:p>
+    <w:p>
+      <w:pPr>
+        <w:pStyle w:val="Titolo3"/>
+      </w:pPr>
+      <w:bookmarkStart w:id="11" w:name="_Toc433735755"/>
+      <w:r>
+        <w:t>Possibili implementazioni aggiuntive</w:t>
+      </w:r>
+      <w:bookmarkEnd w:id="11"/>
+    </w:p>
+    <w:p/>
     <w:p>
       <w:pPr>
         <w:pStyle w:val="Paragrafoelenco"/>
@@ -2839,7 +2913,7 @@
 </file>
 
 <file path=customXml/itemProps1.xml><?xml version="1.0" encoding="utf-8"?>
-<ds:datastoreItem xmlns:ds="http://schemas.openxmlformats.org/officeDocument/2006/customXml" ds:itemID="{A0474C1B-8C0A-471E-9539-A23F983AA7AE}">
+<ds:datastoreItem xmlns:ds="http://schemas.openxmlformats.org/officeDocument/2006/customXml" ds:itemID="{6A4E73CD-9AE2-4D87-978A-A67E589F003A}">
   <ds:schemaRefs>
     <ds:schemaRef ds:uri="http://schemas.openxmlformats.org/officeDocument/2006/bibliography"/>
   </ds:schemaRefs>

</xml_diff>

<commit_message>
- aggiunta della grafica del gioco - update dell'analisi
</commit_message>
<xml_diff>
--- a/docs/CAH - Online.docx
+++ b/docs/CAH - Online.docx
@@ -57,7 +57,7 @@
       <w:r>
         <w:fldChar w:fldCharType="separate"/>
       </w:r>
-      <w:hyperlink w:anchor="_Toc433735745" w:history="1">
+      <w:hyperlink w:anchor="_Toc434773085" w:history="1">
         <w:r>
           <w:rPr>
             <w:rStyle w:val="Collegamentoipertestuale"/>
@@ -84,7 +84,7 @@
             <w:noProof/>
             <w:webHidden/>
           </w:rPr>
-          <w:instrText xml:space="preserve"> PAGEREF _Toc433735745 \h </w:instrText>
+          <w:instrText xml:space="preserve"> PAGEREF _Toc434773085 \h </w:instrText>
         </w:r>
         <w:r>
           <w:rPr>
@@ -127,7 +127,7 @@
           <w:lang w:eastAsia="it-IT"/>
         </w:rPr>
       </w:pPr>
-      <w:hyperlink w:anchor="_Toc433735746" w:history="1">
+      <w:hyperlink w:anchor="_Toc434773086" w:history="1">
         <w:r>
           <w:rPr>
             <w:rStyle w:val="Collegamentoipertestuale"/>
@@ -154,7 +154,7 @@
             <w:noProof/>
             <w:webHidden/>
           </w:rPr>
-          <w:instrText xml:space="preserve"> PAGEREF _Toc433735746 \h </w:instrText>
+          <w:instrText xml:space="preserve"> PAGEREF _Toc434773086 \h </w:instrText>
         </w:r>
         <w:r>
           <w:rPr>
@@ -197,7 +197,7 @@
           <w:lang w:eastAsia="it-IT"/>
         </w:rPr>
       </w:pPr>
-      <w:hyperlink w:anchor="_Toc433735747" w:history="1">
+      <w:hyperlink w:anchor="_Toc434773087" w:history="1">
         <w:r>
           <w:rPr>
             <w:rStyle w:val="Collegamentoipertestuale"/>
@@ -224,7 +224,7 @@
             <w:noProof/>
             <w:webHidden/>
           </w:rPr>
-          <w:instrText xml:space="preserve"> PAGEREF _Toc433735747 \h </w:instrText>
+          <w:instrText xml:space="preserve"> PAGEREF _Toc434773087 \h </w:instrText>
         </w:r>
         <w:r>
           <w:rPr>
@@ -267,7 +267,7 @@
           <w:lang w:eastAsia="it-IT"/>
         </w:rPr>
       </w:pPr>
-      <w:hyperlink w:anchor="_Toc433735748" w:history="1">
+      <w:hyperlink w:anchor="_Toc434773088" w:history="1">
         <w:r>
           <w:rPr>
             <w:rStyle w:val="Collegamentoipertestuale"/>
@@ -294,7 +294,7 @@
             <w:noProof/>
             <w:webHidden/>
           </w:rPr>
-          <w:instrText xml:space="preserve"> PAGEREF _Toc433735748 \h </w:instrText>
+          <w:instrText xml:space="preserve"> PAGEREF _Toc434773088 \h </w:instrText>
         </w:r>
         <w:r>
           <w:rPr>
@@ -337,7 +337,7 @@
           <w:lang w:eastAsia="it-IT"/>
         </w:rPr>
       </w:pPr>
-      <w:hyperlink w:anchor="_Toc433735749" w:history="1">
+      <w:hyperlink w:anchor="_Toc434773089" w:history="1">
         <w:r>
           <w:rPr>
             <w:rStyle w:val="Collegamentoipertestuale"/>
@@ -364,7 +364,7 @@
             <w:noProof/>
             <w:webHidden/>
           </w:rPr>
-          <w:instrText xml:space="preserve"> PAGEREF _Toc433735749 \h </w:instrText>
+          <w:instrText xml:space="preserve"> PAGEREF _Toc434773089 \h </w:instrText>
         </w:r>
         <w:r>
           <w:rPr>
@@ -407,7 +407,7 @@
           <w:lang w:eastAsia="it-IT"/>
         </w:rPr>
       </w:pPr>
-      <w:hyperlink w:anchor="_Toc433735750" w:history="1">
+      <w:hyperlink w:anchor="_Toc434773090" w:history="1">
         <w:r>
           <w:rPr>
             <w:rStyle w:val="Collegamentoipertestuale"/>
@@ -434,7 +434,7 @@
             <w:noProof/>
             <w:webHidden/>
           </w:rPr>
-          <w:instrText xml:space="preserve"> PAGEREF _Toc433735750 \h </w:instrText>
+          <w:instrText xml:space="preserve"> PAGEREF _Toc434773090 \h </w:instrText>
         </w:r>
         <w:r>
           <w:rPr>
@@ -454,7 +454,7 @@
             <w:noProof/>
             <w:webHidden/>
           </w:rPr>
-          <w:t>2</w:t>
+          <w:t>3</w:t>
         </w:r>
         <w:r>
           <w:rPr>
@@ -477,7 +477,7 @@
           <w:lang w:eastAsia="it-IT"/>
         </w:rPr>
       </w:pPr>
-      <w:hyperlink w:anchor="_Toc433735751" w:history="1">
+      <w:hyperlink w:anchor="_Toc434773091" w:history="1">
         <w:r>
           <w:rPr>
             <w:rStyle w:val="Collegamentoipertestuale"/>
@@ -504,7 +504,7 @@
             <w:noProof/>
             <w:webHidden/>
           </w:rPr>
-          <w:instrText xml:space="preserve"> PAGEREF _Toc433735751 \h </w:instrText>
+          <w:instrText xml:space="preserve"> PAGEREF _Toc434773091 \h </w:instrText>
         </w:r>
         <w:r>
           <w:rPr>
@@ -524,7 +524,7 @@
             <w:noProof/>
             <w:webHidden/>
           </w:rPr>
-          <w:t>2</w:t>
+          <w:t>3</w:t>
         </w:r>
         <w:r>
           <w:rPr>
@@ -547,7 +547,7 @@
           <w:lang w:eastAsia="it-IT"/>
         </w:rPr>
       </w:pPr>
-      <w:hyperlink w:anchor="_Toc433735752" w:history="1">
+      <w:hyperlink w:anchor="_Toc434773092" w:history="1">
         <w:r>
           <w:rPr>
             <w:rStyle w:val="Collegamentoipertestuale"/>
@@ -574,7 +574,7 @@
             <w:noProof/>
             <w:webHidden/>
           </w:rPr>
-          <w:instrText xml:space="preserve"> PAGEREF _Toc433735752 \h </w:instrText>
+          <w:instrText xml:space="preserve"> PAGEREF _Toc434773092 \h </w:instrText>
         </w:r>
         <w:r>
           <w:rPr>
@@ -612,10 +612,12 @@
           <w:tab w:val="right" w:leader="dot" w:pos="9628"/>
         </w:tabs>
         <w:rPr>
+          <w:rFonts w:eastAsiaTheme="minorEastAsia"/>
           <w:noProof/>
-        </w:rPr>
-      </w:pPr>
-      <w:hyperlink w:anchor="_Toc433735753" w:history="1">
+          <w:lang w:eastAsia="it-IT"/>
+        </w:rPr>
+      </w:pPr>
+      <w:hyperlink w:anchor="_Toc434773093" w:history="1">
         <w:r>
           <w:rPr>
             <w:rStyle w:val="Collegamentoipertestuale"/>
@@ -642,7 +644,7 @@
             <w:noProof/>
             <w:webHidden/>
           </w:rPr>
-          <w:instrText xml:space="preserve"> PAGEREF _Toc433735753 \h </w:instrText>
+          <w:instrText xml:space="preserve"> PAGEREF _Toc434773093 \h </w:instrText>
         </w:r>
         <w:r>
           <w:rPr>
@@ -680,16 +682,18 @@
           <w:tab w:val="right" w:leader="dot" w:pos="9628"/>
         </w:tabs>
         <w:rPr>
+          <w:rFonts w:eastAsiaTheme="minorEastAsia"/>
           <w:noProof/>
-        </w:rPr>
-      </w:pPr>
-      <w:hyperlink w:anchor="_Toc433735754" w:history="1">
+          <w:lang w:eastAsia="it-IT"/>
+        </w:rPr>
+      </w:pPr>
+      <w:hyperlink w:anchor="_Toc434773094" w:history="1">
         <w:r>
           <w:rPr>
             <w:rStyle w:val="Collegamentoipertestuale"/>
             <w:noProof/>
           </w:rPr>
-          <w:t>Utente:</w:t>
+          <w:t>Account:</w:t>
         </w:r>
         <w:r>
           <w:rPr>
@@ -710,7 +714,7 @@
             <w:noProof/>
             <w:webHidden/>
           </w:rPr>
-          <w:instrText xml:space="preserve"> PAGEREF _Toc433735754 \h </w:instrText>
+          <w:instrText xml:space="preserve"> PAGEREF _Toc434773094 \h </w:instrText>
         </w:r>
         <w:r>
           <w:rPr>
@@ -748,15 +752,87 @@
           <w:tab w:val="right" w:leader="dot" w:pos="9628"/>
         </w:tabs>
         <w:rPr>
+          <w:rFonts w:eastAsiaTheme="minorEastAsia"/>
           <w:noProof/>
-        </w:rPr>
-      </w:pPr>
-      <w:hyperlink w:anchor="_Toc433735755" w:history="1">
+          <w:lang w:eastAsia="it-IT"/>
+        </w:rPr>
+      </w:pPr>
+      <w:hyperlink w:anchor="_Toc434773095" w:history="1">
         <w:r>
           <w:rPr>
             <w:rStyle w:val="Collegamentoipertestuale"/>
             <w:noProof/>
           </w:rPr>
+          <w:t>Partite</w:t>
+        </w:r>
+        <w:r>
+          <w:rPr>
+            <w:noProof/>
+            <w:webHidden/>
+          </w:rPr>
+          <w:tab/>
+        </w:r>
+        <w:r>
+          <w:rPr>
+            <w:noProof/>
+            <w:webHidden/>
+          </w:rPr>
+          <w:fldChar w:fldCharType="begin"/>
+        </w:r>
+        <w:r>
+          <w:rPr>
+            <w:noProof/>
+            <w:webHidden/>
+          </w:rPr>
+          <w:instrText xml:space="preserve"> PAGEREF _Toc434773095 \h </w:instrText>
+        </w:r>
+        <w:r>
+          <w:rPr>
+            <w:noProof/>
+            <w:webHidden/>
+          </w:rPr>
+        </w:r>
+        <w:r>
+          <w:rPr>
+            <w:noProof/>
+            <w:webHidden/>
+          </w:rPr>
+          <w:fldChar w:fldCharType="separate"/>
+        </w:r>
+        <w:r>
+          <w:rPr>
+            <w:noProof/>
+            <w:webHidden/>
+          </w:rPr>
+          <w:t>3</w:t>
+        </w:r>
+        <w:r>
+          <w:rPr>
+            <w:noProof/>
+            <w:webHidden/>
+          </w:rPr>
+          <w:fldChar w:fldCharType="end"/>
+        </w:r>
+      </w:hyperlink>
+    </w:p>
+    <w:p>
+      <w:pPr>
+        <w:pStyle w:val="Sommario3"/>
+        <w:tabs>
+          <w:tab w:val="right" w:leader="dot" w:pos="9628"/>
+        </w:tabs>
+        <w:rPr>
+          <w:rFonts w:eastAsiaTheme="minorEastAsia"/>
+          <w:noProof/>
+          <w:lang w:eastAsia="it-IT"/>
+        </w:rPr>
+      </w:pPr>
+      <w:hyperlink w:anchor="_Toc434773096" w:history="1">
+        <w:r>
+          <w:rPr>
+            <w:rStyle w:val="Collegamentoipertestuale"/>
+            <w:noProof/>
+          </w:rPr>
           <w:t>Possibili implementazioni aggiuntive</w:t>
         </w:r>
         <w:r>
@@ -778,7 +854,77 @@
             <w:noProof/>
             <w:webHidden/>
           </w:rPr>
-          <w:instrText xml:space="preserve"> PAGEREF _Toc433735755 \h </w:instrText>
+          <w:instrText xml:space="preserve"> PAGEREF _Toc434773096 \h </w:instrText>
+        </w:r>
+        <w:r>
+          <w:rPr>
+            <w:noProof/>
+            <w:webHidden/>
+          </w:rPr>
+        </w:r>
+        <w:r>
+          <w:rPr>
+            <w:noProof/>
+            <w:webHidden/>
+          </w:rPr>
+          <w:fldChar w:fldCharType="separate"/>
+        </w:r>
+        <w:r>
+          <w:rPr>
+            <w:noProof/>
+            <w:webHidden/>
+          </w:rPr>
+          <w:t>3</w:t>
+        </w:r>
+        <w:r>
+          <w:rPr>
+            <w:noProof/>
+            <w:webHidden/>
+          </w:rPr>
+          <w:fldChar w:fldCharType="end"/>
+        </w:r>
+      </w:hyperlink>
+    </w:p>
+    <w:p>
+      <w:pPr>
+        <w:pStyle w:val="Sommario3"/>
+        <w:tabs>
+          <w:tab w:val="right" w:leader="dot" w:pos="9628"/>
+        </w:tabs>
+        <w:rPr>
+          <w:rFonts w:eastAsiaTheme="minorEastAsia"/>
+          <w:noProof/>
+          <w:lang w:eastAsia="it-IT"/>
+        </w:rPr>
+      </w:pPr>
+      <w:hyperlink w:anchor="_Toc434773097" w:history="1">
+        <w:r>
+          <w:rPr>
+            <w:rStyle w:val="Collegamentoipertestuale"/>
+            <w:noProof/>
+          </w:rPr>
+          <w:t>Implementazione server</w:t>
+        </w:r>
+        <w:r>
+          <w:rPr>
+            <w:noProof/>
+            <w:webHidden/>
+          </w:rPr>
+          <w:tab/>
+        </w:r>
+        <w:r>
+          <w:rPr>
+            <w:noProof/>
+            <w:webHidden/>
+          </w:rPr>
+          <w:fldChar w:fldCharType="begin"/>
+        </w:r>
+        <w:r>
+          <w:rPr>
+            <w:noProof/>
+            <w:webHidden/>
+          </w:rPr>
+          <w:instrText xml:space="preserve"> PAGEREF _Toc434773097 \h </w:instrText>
         </w:r>
         <w:r>
           <w:rPr>
@@ -853,7 +999,7 @@
           <w:sz w:val="28"/>
         </w:rPr>
       </w:pPr>
-      <w:bookmarkStart w:id="0" w:name="_Toc433735745"/>
+      <w:bookmarkStart w:id="0" w:name="_Toc434773085"/>
       <w:r>
         <w:rPr>
           <w:sz w:val="28"/>
@@ -957,7 +1103,7 @@
       <w:pPr>
         <w:pStyle w:val="Titolo2"/>
       </w:pPr>
-      <w:bookmarkStart w:id="1" w:name="_Toc433735746"/>
+      <w:bookmarkStart w:id="1" w:name="_Toc434773086"/>
       <w:r>
         <w:t>Descrizione del gioco</w:t>
       </w:r>
@@ -982,7 +1128,7 @@
       <w:pPr>
         <w:pStyle w:val="Titolo2"/>
       </w:pPr>
-      <w:bookmarkStart w:id="2" w:name="_Toc433735747"/>
+      <w:bookmarkStart w:id="2" w:name="_Toc434773087"/>
       <w:r>
         <w:rPr>
           <w:u w:val="single"/>
@@ -1034,7 +1180,7 @@
       <w:pPr>
         <w:pStyle w:val="Titolo1"/>
       </w:pPr>
-      <w:bookmarkStart w:id="3" w:name="_Toc433735748"/>
+      <w:bookmarkStart w:id="3" w:name="_Toc434773088"/>
       <w:r>
         <w:t>Specifiche base</w:t>
       </w:r>
@@ -1077,7 +1223,7 @@
       <w:pPr>
         <w:pStyle w:val="Titolo1"/>
       </w:pPr>
-      <w:bookmarkStart w:id="4" w:name="_Toc433735749"/>
+      <w:bookmarkStart w:id="4" w:name="_Toc434773089"/>
       <w:r>
         <w:t>Possibili implementazioni future</w:t>
       </w:r>
@@ -1195,7 +1341,7 @@
       <w:pPr>
         <w:pStyle w:val="Titolo1"/>
       </w:pPr>
-      <w:bookmarkStart w:id="5" w:name="_Toc433735750"/>
+      <w:bookmarkStart w:id="5" w:name="_Toc434773090"/>
       <w:r>
         <w:lastRenderedPageBreak/>
         <w:t>Progettazione Tecnica</w:t>
@@ -1207,7 +1353,7 @@
       <w:pPr>
         <w:pStyle w:val="Titolo2"/>
       </w:pPr>
-      <w:bookmarkStart w:id="6" w:name="_Toc433735751"/>
+      <w:bookmarkStart w:id="6" w:name="_Toc434773091"/>
       <w:r>
         <w:t>Progetto applicazione</w:t>
       </w:r>
@@ -1299,36 +1445,33 @@
         <w:t>: gli oggetti utilizzati corrispondo alle tabelle nel database.</w:t>
       </w:r>
     </w:p>
-    <w:p>
-      <w:bookmarkStart w:id="7" w:name="_GoBack"/>
+    <w:p/>
+    <w:p>
+      <w:pPr>
+        <w:pStyle w:val="Titolo2"/>
+        <w:rPr>
+          <w:u w:val="single"/>
+        </w:rPr>
+      </w:pPr>
+      <w:bookmarkStart w:id="7" w:name="_Toc434773092"/>
+      <w:r>
+        <w:rPr>
+          <w:u w:val="single"/>
+        </w:rPr>
+        <w:t>Oggetti Utilizzzati</w:t>
+      </w:r>
       <w:bookmarkEnd w:id="7"/>
     </w:p>
-    <w:p>
-      <w:pPr>
-        <w:pStyle w:val="Titolo2"/>
-        <w:rPr>
-          <w:u w:val="single"/>
-        </w:rPr>
-      </w:pPr>
-      <w:bookmarkStart w:id="8" w:name="_Toc433735752"/>
-      <w:r>
-        <w:rPr>
-          <w:u w:val="single"/>
-        </w:rPr>
-        <w:t>Oggetti Utilizzzati</w:t>
+    <w:p/>
+    <w:p>
+      <w:pPr>
+        <w:pStyle w:val="Titolo3"/>
+      </w:pPr>
+      <w:bookmarkStart w:id="8" w:name="_Toc434773093"/>
+      <w:r>
+        <w:t>Carta:</w:t>
       </w:r>
       <w:bookmarkEnd w:id="8"/>
-    </w:p>
-    <w:p/>
-    <w:p>
-      <w:pPr>
-        <w:pStyle w:val="Titolo3"/>
-      </w:pPr>
-      <w:bookmarkStart w:id="9" w:name="_Toc433735753"/>
-      <w:r>
-        <w:t>Carta:</w:t>
-      </w:r>
-      <w:bookmarkEnd w:id="9"/>
     </w:p>
     <w:p>
       <w:pPr>
@@ -1386,14 +1529,14 @@
       <w:pPr>
         <w:pStyle w:val="Titolo3"/>
       </w:pPr>
-      <w:bookmarkStart w:id="10" w:name="_Toc433735754"/>
+      <w:bookmarkStart w:id="9" w:name="_Toc434773094"/>
       <w:r>
         <w:t>Account</w:t>
       </w:r>
       <w:r>
         <w:t>:</w:t>
       </w:r>
-      <w:bookmarkEnd w:id="10"/>
+      <w:bookmarkEnd w:id="9"/>
     </w:p>
     <w:p>
       <w:pPr>
@@ -1452,12 +1595,14 @@
           <w:u w:val="single"/>
         </w:rPr>
       </w:pPr>
+      <w:bookmarkStart w:id="10" w:name="_Toc434773095"/>
       <w:r>
         <w:rPr>
           <w:u w:val="single"/>
         </w:rPr>
         <w:t>Partite</w:t>
       </w:r>
+      <w:bookmarkEnd w:id="10"/>
     </w:p>
     <w:p>
       <w:pPr>
@@ -1513,7 +1658,7 @@
       <w:pPr>
         <w:pStyle w:val="Titolo3"/>
       </w:pPr>
-      <w:bookmarkStart w:id="11" w:name="_Toc433735755"/>
+      <w:bookmarkStart w:id="11" w:name="_Toc434773096"/>
       <w:r>
         <w:t>Possibili implementazioni aggiuntive</w:t>
       </w:r>
@@ -1532,10 +1677,286 @@
         <w:t>Chat comune</w:t>
       </w:r>
     </w:p>
+    <w:p>
+      <w:pPr>
+        <w:pStyle w:val="Titolo3"/>
+      </w:pPr>
+      <w:bookmarkStart w:id="12" w:name="_Toc434773097"/>
+      <w:r>
+        <w:t>Implementazione server</w:t>
+      </w:r>
+      <w:bookmarkEnd w:id="12"/>
+    </w:p>
     <w:p/>
+    <w:p>
+      <w:pPr>
+        <w:pStyle w:val="Titolo4"/>
+      </w:pPr>
+      <w:r>
+        <w:t>Variabili globali</w:t>
+      </w:r>
+    </w:p>
     <w:p/>
-    <w:p/>
-    <w:p/>
+    <w:p>
+      <w:pPr>
+        <w:pStyle w:val="Paragrafoelenco"/>
+        <w:numPr>
+          <w:ilvl w:val="0"/>
+          <w:numId w:val="1"/>
+        </w:numPr>
+      </w:pPr>
+      <w:proofErr w:type="spellStart"/>
+      <w:proofErr w:type="gramStart"/>
+      <w:r>
+        <w:t>min</w:t>
+      </w:r>
+      <w:proofErr w:type="gramEnd"/>
+      <w:r>
+        <w:t>_player</w:t>
+      </w:r>
+      <w:proofErr w:type="spellEnd"/>
+      <w:r>
+        <w:t xml:space="preserve">: </w:t>
+      </w:r>
+      <w:r>
+        <w:t>numero</w:t>
+      </w:r>
+      <w:r>
+        <w:t xml:space="preserve"> minimo di giocatori in una partita;</w:t>
+      </w:r>
+    </w:p>
+    <w:p>
+      <w:pPr>
+        <w:pStyle w:val="Paragrafoelenco"/>
+        <w:numPr>
+          <w:ilvl w:val="0"/>
+          <w:numId w:val="1"/>
+        </w:numPr>
+      </w:pPr>
+      <w:proofErr w:type="spellStart"/>
+      <w:proofErr w:type="gramStart"/>
+      <w:r>
+        <w:t>max</w:t>
+      </w:r>
+      <w:proofErr w:type="gramEnd"/>
+      <w:r>
+        <w:t>_player</w:t>
+      </w:r>
+      <w:proofErr w:type="spellEnd"/>
+      <w:r>
+        <w:t xml:space="preserve">: </w:t>
+      </w:r>
+      <w:r>
+        <w:t xml:space="preserve">numero </w:t>
+      </w:r>
+      <w:r>
+        <w:t>massimo di giocatori in un partita;</w:t>
+      </w:r>
+    </w:p>
+    <w:p>
+      <w:pPr>
+        <w:pStyle w:val="Paragrafoelenco"/>
+        <w:numPr>
+          <w:ilvl w:val="0"/>
+          <w:numId w:val="1"/>
+        </w:numPr>
+      </w:pPr>
+      <w:proofErr w:type="spellStart"/>
+      <w:proofErr w:type="gramStart"/>
+      <w:r>
+        <w:t>max</w:t>
+      </w:r>
+      <w:proofErr w:type="gramEnd"/>
+      <w:r>
+        <w:t>_score</w:t>
+      </w:r>
+      <w:proofErr w:type="spellEnd"/>
+      <w:r>
+        <w:t>: numero massimo di punteggio in partita (determina il vincitore).</w:t>
+      </w:r>
+    </w:p>
+    <w:p>
+      <w:pPr>
+        <w:pStyle w:val="Titolo4"/>
+      </w:pPr>
+      <w:r>
+        <w:t>Variabili di sessione di gioco</w:t>
+      </w:r>
+    </w:p>
+    <w:p>
+      <w:pPr>
+        <w:pStyle w:val="Paragrafoelenco"/>
+        <w:numPr>
+          <w:ilvl w:val="0"/>
+          <w:numId w:val="1"/>
+        </w:numPr>
+      </w:pPr>
+      <w:proofErr w:type="spellStart"/>
+      <w:proofErr w:type="gramStart"/>
+      <w:r>
+        <w:t>player</w:t>
+      </w:r>
+      <w:proofErr w:type="gramEnd"/>
+      <w:r>
+        <w:t>_list</w:t>
+      </w:r>
+      <w:proofErr w:type="spellEnd"/>
+      <w:r>
+        <w:t>: giocatori e informazioni riguardane la sessione;</w:t>
+      </w:r>
+    </w:p>
+    <w:p>
+      <w:pPr>
+        <w:pStyle w:val="Paragrafoelenco"/>
+        <w:numPr>
+          <w:ilvl w:val="0"/>
+          <w:numId w:val="1"/>
+        </w:numPr>
+      </w:pPr>
+      <w:proofErr w:type="spellStart"/>
+      <w:proofErr w:type="gramStart"/>
+      <w:r>
+        <w:t>game</w:t>
+      </w:r>
+      <w:proofErr w:type="gramEnd"/>
+      <w:r>
+        <w:t>_time</w:t>
+      </w:r>
+      <w:proofErr w:type="spellEnd"/>
+      <w:r>
+        <w:t>: tempo di gioco totale;</w:t>
+      </w:r>
+    </w:p>
+    <w:p>
+      <w:pPr>
+        <w:pStyle w:val="Paragrafoelenco"/>
+        <w:numPr>
+          <w:ilvl w:val="0"/>
+          <w:numId w:val="1"/>
+        </w:numPr>
+      </w:pPr>
+      <w:proofErr w:type="spellStart"/>
+      <w:proofErr w:type="gramStart"/>
+      <w:r>
+        <w:lastRenderedPageBreak/>
+        <w:t>card</w:t>
+      </w:r>
+      <w:proofErr w:type="gramEnd"/>
+      <w:r>
+        <w:t>_time</w:t>
+      </w:r>
+      <w:proofErr w:type="spellEnd"/>
+      <w:r>
+        <w:t>: tempo di scelta della carta bianca;</w:t>
+      </w:r>
+    </w:p>
+    <w:p>
+      <w:pPr>
+        <w:pStyle w:val="Paragrafoelenco"/>
+        <w:numPr>
+          <w:ilvl w:val="0"/>
+          <w:numId w:val="1"/>
+        </w:numPr>
+      </w:pPr>
+      <w:proofErr w:type="spellStart"/>
+      <w:proofErr w:type="gramStart"/>
+      <w:r>
+        <w:t>card</w:t>
+      </w:r>
+      <w:proofErr w:type="gramEnd"/>
+      <w:r>
+        <w:t>_win_time</w:t>
+      </w:r>
+      <w:proofErr w:type="spellEnd"/>
+      <w:r>
+        <w:t>: tempo di scelta della carta vincente;</w:t>
+      </w:r>
+    </w:p>
+    <w:p>
+      <w:pPr>
+        <w:pStyle w:val="Titolo4"/>
+        <w:rPr>
+          <w:lang w:val="en-US"/>
+        </w:rPr>
+      </w:pPr>
+      <w:proofErr w:type="spellStart"/>
+      <w:r>
+        <w:rPr>
+          <w:lang w:val="en-US"/>
+        </w:rPr>
+        <w:t>Variabili</w:t>
+      </w:r>
+      <w:proofErr w:type="spellEnd"/>
+      <w:r>
+        <w:rPr>
+          <w:lang w:val="en-US"/>
+        </w:rPr>
+        <w:t xml:space="preserve"> di round</w:t>
+      </w:r>
+    </w:p>
+    <w:p>
+      <w:pPr>
+        <w:rPr>
+          <w:lang w:val="en-US"/>
+        </w:rPr>
+      </w:pPr>
+    </w:p>
+    <w:p>
+      <w:pPr>
+        <w:pStyle w:val="Paragrafoelenco"/>
+        <w:numPr>
+          <w:ilvl w:val="0"/>
+          <w:numId w:val="1"/>
+        </w:numPr>
+      </w:pPr>
+      <w:proofErr w:type="spellStart"/>
+      <w:proofErr w:type="gramStart"/>
+      <w:r>
+        <w:t>black</w:t>
+      </w:r>
+      <w:proofErr w:type="gramEnd"/>
+      <w:r>
+        <w:t>_card</w:t>
+      </w:r>
+      <w:proofErr w:type="spellEnd"/>
+      <w:r>
+        <w:t>: carta nera attuale;</w:t>
+      </w:r>
+    </w:p>
+    <w:p>
+      <w:pPr>
+        <w:pStyle w:val="Paragrafoelenco"/>
+        <w:numPr>
+          <w:ilvl w:val="0"/>
+          <w:numId w:val="1"/>
+        </w:numPr>
+        <w:rPr>
+          <w:lang w:val="en-US"/>
+        </w:rPr>
+      </w:pPr>
+      <w:proofErr w:type="spellStart"/>
+      <w:r>
+        <w:rPr>
+          <w:lang w:val="en-US"/>
+        </w:rPr>
+        <w:t>mast</w:t>
+      </w:r>
+      <w:r>
+        <w:rPr>
+          <w:lang w:val="en-US"/>
+        </w:rPr>
+        <w:t>er_player</w:t>
+      </w:r>
+      <w:proofErr w:type="spellEnd"/>
+      <w:r>
+        <w:rPr>
+          <w:lang w:val="en-US"/>
+        </w:rPr>
+        <w:t>: id del player master.</w:t>
+      </w:r>
+      <w:bookmarkStart w:id="13" w:name="_GoBack"/>
+      <w:bookmarkEnd w:id="13"/>
+    </w:p>
     <w:sectPr>
       <w:pgSz w:w="11906" w:h="16838"/>
       <w:pgMar w:top="1417" w:right="1134" w:bottom="1134" w:left="1134" w:header="708" w:footer="708" w:gutter="0"/>
@@ -1548,7 +1969,7 @@
 
 <file path=word/numbering.xml><?xml version="1.0" encoding="utf-8"?>
 <w:numbering xmlns:wpc="http://schemas.microsoft.com/office/word/2010/wordprocessingCanvas" xmlns:mc="http://schemas.openxmlformats.org/markup-compatibility/2006" xmlns:o="urn:schemas-microsoft-com:office:office" xmlns:r="http://schemas.openxmlformats.org/officeDocument/2006/relationships" xmlns:m="http://schemas.openxmlformats.org/officeDocument/2006/math" xmlns:v="urn:schemas-microsoft-com:vml" xmlns:wp14="http://schemas.microsoft.com/office/word/2010/wordprocessingDrawing" xmlns:wp="http://schemas.openxmlformats.org/drawingml/2006/wordprocessingDrawing" xmlns:w10="urn:schemas-microsoft-com:office:word" xmlns:w="http://schemas.openxmlformats.org/wordprocessingml/2006/main" xmlns:w14="http://schemas.microsoft.com/office/word/2010/wordml" xmlns:w15="http://schemas.microsoft.com/office/word/2012/wordml" xmlns:wpg="http://schemas.microsoft.com/office/word/2010/wordprocessingGroup" xmlns:wpi="http://schemas.microsoft.com/office/word/2010/wordprocessingInk" xmlns:wne="http://schemas.microsoft.com/office/word/2006/wordml" xmlns:wps="http://schemas.microsoft.com/office/word/2010/wordprocessingShape" mc:Ignorable="w14 w15 wp14">
-  <w:abstractNum w:abstractNumId="0">
+  <w:abstractNum w:abstractNumId="0" w15:restartNumberingAfterBreak="0">
     <w:nsid w:val="00000001"/>
     <w:multiLevelType w:val="hybridMultilevel"/>
     <w:tmpl w:val="ED0C7836"/>
@@ -1661,7 +2082,7 @@
       </w:rPr>
     </w:lvl>
   </w:abstractNum>
-  <w:abstractNum w:abstractNumId="1">
+  <w:abstractNum w:abstractNumId="1" w15:restartNumberingAfterBreak="0">
     <w:nsid w:val="00000002"/>
     <w:multiLevelType w:val="hybridMultilevel"/>
     <w:tmpl w:val="33326582"/>
@@ -1774,7 +2195,7 @@
       </w:rPr>
     </w:lvl>
   </w:abstractNum>
-  <w:abstractNum w:abstractNumId="2">
+  <w:abstractNum w:abstractNumId="2" w15:restartNumberingAfterBreak="0">
     <w:nsid w:val="00000003"/>
     <w:multiLevelType w:val="hybridMultilevel"/>
     <w:tmpl w:val="586EECEA"/>
@@ -1887,7 +2308,7 @@
       </w:rPr>
     </w:lvl>
   </w:abstractNum>
-  <w:abstractNum w:abstractNumId="3">
+  <w:abstractNum w:abstractNumId="3" w15:restartNumberingAfterBreak="0">
     <w:nsid w:val="34056204"/>
     <w:multiLevelType w:val="hybridMultilevel"/>
     <w:tmpl w:val="8C24B71A"/>
@@ -2469,6 +2890,28 @@
       <w:szCs w:val="24"/>
     </w:rPr>
   </w:style>
+  <w:style w:type="paragraph" w:styleId="Titolo4">
+    <w:name w:val="heading 4"/>
+    <w:basedOn w:val="Normale"/>
+    <w:next w:val="Normale"/>
+    <w:link w:val="Titolo4Carattere"/>
+    <w:uiPriority w:val="9"/>
+    <w:unhideWhenUsed/>
+    <w:qFormat/>
+    <w:rsid w:val="007B7BBB"/>
+    <w:pPr>
+      <w:keepNext/>
+      <w:keepLines/>
+      <w:spacing w:before="40" w:after="0"/>
+      <w:outlineLvl w:val="3"/>
+    </w:pPr>
+    <w:rPr>
+      <w:rFonts w:asciiTheme="majorHAnsi" w:eastAsiaTheme="majorEastAsia" w:hAnsiTheme="majorHAnsi" w:cstheme="majorBidi"/>
+      <w:i/>
+      <w:iCs/>
+      <w:color w:val="365F91" w:themeColor="accent1" w:themeShade="BF"/>
+    </w:rPr>
+  </w:style>
   <w:style w:type="character" w:default="1" w:styleId="Carpredefinitoparagrafo">
     <w:name w:val="Default Paragraph Font"/>
     <w:uiPriority w:val="1"/>
@@ -2619,6 +3062,19 @@
     <w:name w:val="apple-converted-space"/>
     <w:basedOn w:val="Carpredefinitoparagrafo"/>
     <w:rsid w:val="002873B2"/>
+  </w:style>
+  <w:style w:type="character" w:customStyle="1" w:styleId="Titolo4Carattere">
+    <w:name w:val="Titolo 4 Carattere"/>
+    <w:basedOn w:val="Carpredefinitoparagrafo"/>
+    <w:link w:val="Titolo4"/>
+    <w:uiPriority w:val="9"/>
+    <w:rsid w:val="007B7BBB"/>
+    <w:rPr>
+      <w:rFonts w:asciiTheme="majorHAnsi" w:eastAsiaTheme="majorEastAsia" w:hAnsiTheme="majorHAnsi" w:cstheme="majorBidi"/>
+      <w:i/>
+      <w:iCs/>
+      <w:color w:val="365F91" w:themeColor="accent1" w:themeShade="BF"/>
+    </w:rPr>
   </w:style>
 </w:styles>
 </file>
@@ -2913,7 +3369,7 @@
 </file>
 
 <file path=customXml/itemProps1.xml><?xml version="1.0" encoding="utf-8"?>
-<ds:datastoreItem xmlns:ds="http://schemas.openxmlformats.org/officeDocument/2006/customXml" ds:itemID="{6A4E73CD-9AE2-4D87-978A-A67E589F003A}">
+<ds:datastoreItem xmlns:ds="http://schemas.openxmlformats.org/officeDocument/2006/customXml" ds:itemID="{17C8FB08-CBA7-4780-B9E7-32C1A8FC4C0B}">
   <ds:schemaRefs>
     <ds:schemaRef ds:uri="http://schemas.openxmlformats.org/officeDocument/2006/bibliography"/>
   </ds:schemaRefs>

</xml_diff>

<commit_message>
- update analisi - added game manager (round functions)
</commit_message>
<xml_diff>
--- a/docs/CAH - Online.docx
+++ b/docs/CAH - Online.docx
@@ -1696,7 +1696,6 @@
         <w:t>Variabili globali</w:t>
       </w:r>
     </w:p>
-    <w:p/>
     <w:p>
       <w:pPr>
         <w:pStyle w:val="Paragrafoelenco"/>
@@ -1716,13 +1715,7 @@
       </w:r>
       <w:proofErr w:type="spellEnd"/>
       <w:r>
-        <w:t xml:space="preserve">: </w:t>
-      </w:r>
-      <w:r>
-        <w:t>numero</w:t>
-      </w:r>
-      <w:r>
-        <w:t xml:space="preserve"> minimo di giocatori in una partita;</w:t>
+        <w:t>: numero minimo di giocatori in una partita;</w:t>
       </w:r>
     </w:p>
     <w:p>
@@ -1744,13 +1737,7 @@
       </w:r>
       <w:proofErr w:type="spellEnd"/>
       <w:r>
-        <w:t xml:space="preserve">: </w:t>
-      </w:r>
-      <w:r>
-        <w:t xml:space="preserve">numero </w:t>
-      </w:r>
-      <w:r>
-        <w:t>massimo di giocatori in un partita;</w:t>
+        <w:t>: numero massimo di giocatori in un partita;</w:t>
       </w:r>
     </w:p>
     <w:p>
@@ -1772,15 +1759,10 @@
       </w:r>
       <w:proofErr w:type="spellEnd"/>
       <w:r>
-        <w:t>: numero massimo di punteggio in partita (determina il vincitore).</w:t>
-      </w:r>
-    </w:p>
-    <w:p>
-      <w:pPr>
-        <w:pStyle w:val="Titolo4"/>
-      </w:pPr>
-      <w:r>
-        <w:t>Variabili di sessione di gioco</w:t>
+        <w:t>: numero massimo di punteggio in p</w:t>
+      </w:r>
+      <w:r>
+        <w:t>artita (determina il vincitore);</w:t>
       </w:r>
     </w:p>
     <w:p>
@@ -1794,15 +1776,23 @@
       <w:proofErr w:type="spellStart"/>
       <w:proofErr w:type="gramStart"/>
       <w:r>
-        <w:t>player</w:t>
+        <w:t>global</w:t>
       </w:r>
       <w:proofErr w:type="gramEnd"/>
       <w:r>
-        <w:t>_list</w:t>
+        <w:t>_phase</w:t>
       </w:r>
       <w:proofErr w:type="spellEnd"/>
       <w:r>
-        <w:t>: giocatori e informazioni riguardane la sessione;</w:t>
+        <w:t>: fase globale del gioco.</w:t>
+      </w:r>
+    </w:p>
+    <w:p>
+      <w:pPr>
+        <w:pStyle w:val="Titolo4"/>
+      </w:pPr>
+      <w:r>
+        <w:t>Variabili di sessione di gioco</w:t>
       </w:r>
     </w:p>
     <w:p>
@@ -1816,15 +1806,15 @@
       <w:proofErr w:type="spellStart"/>
       <w:proofErr w:type="gramStart"/>
       <w:r>
-        <w:t>game</w:t>
+        <w:t>player</w:t>
       </w:r>
       <w:proofErr w:type="gramEnd"/>
       <w:r>
-        <w:t>_time</w:t>
+        <w:t>_list</w:t>
       </w:r>
       <w:proofErr w:type="spellEnd"/>
       <w:r>
-        <w:t>: tempo di gioco totale;</w:t>
+        <w:t>: giocatori e informazioni riguardane la sessione;</w:t>
       </w:r>
     </w:p>
     <w:p>
@@ -1838,8 +1828,7 @@
       <w:proofErr w:type="spellStart"/>
       <w:proofErr w:type="gramStart"/>
       <w:r>
-        <w:lastRenderedPageBreak/>
-        <w:t>card</w:t>
+        <w:t>game</w:t>
       </w:r>
       <w:proofErr w:type="gramEnd"/>
       <w:r>
@@ -1847,7 +1836,7 @@
       </w:r>
       <w:proofErr w:type="spellEnd"/>
       <w:r>
-        <w:t>: tempo di scelta della carta bianca;</w:t>
+        <w:t>: tempo di gioco totale;</w:t>
       </w:r>
     </w:p>
     <w:p>
@@ -1861,45 +1850,17 @@
       <w:proofErr w:type="spellStart"/>
       <w:proofErr w:type="gramStart"/>
       <w:r>
+        <w:lastRenderedPageBreak/>
         <w:t>card</w:t>
       </w:r>
       <w:proofErr w:type="gramEnd"/>
       <w:r>
-        <w:t>_win_time</w:t>
+        <w:t>_time</w:t>
       </w:r>
       <w:proofErr w:type="spellEnd"/>
       <w:r>
-        <w:t>: tempo di scelta della carta vincente;</w:t>
-      </w:r>
-    </w:p>
-    <w:p>
-      <w:pPr>
-        <w:pStyle w:val="Titolo4"/>
-        <w:rPr>
-          <w:lang w:val="en-US"/>
-        </w:rPr>
-      </w:pPr>
-      <w:proofErr w:type="spellStart"/>
-      <w:r>
-        <w:rPr>
-          <w:lang w:val="en-US"/>
-        </w:rPr>
-        <w:t>Variabili</w:t>
-      </w:r>
-      <w:proofErr w:type="spellEnd"/>
-      <w:r>
-        <w:rPr>
-          <w:lang w:val="en-US"/>
-        </w:rPr>
-        <w:t xml:space="preserve"> di round</w:t>
-      </w:r>
-    </w:p>
-    <w:p>
-      <w:pPr>
-        <w:rPr>
-          <w:lang w:val="en-US"/>
-        </w:rPr>
-      </w:pPr>
+        <w:t>: tempo di scelta della carta bianca;</w:t>
+      </w:r>
     </w:p>
     <w:p>
       <w:pPr>
@@ -1912,15 +1873,37 @@
       <w:proofErr w:type="spellStart"/>
       <w:proofErr w:type="gramStart"/>
       <w:r>
-        <w:t>black</w:t>
+        <w:t>card</w:t>
       </w:r>
       <w:proofErr w:type="gramEnd"/>
       <w:r>
-        <w:t>_card</w:t>
+        <w:t>_win_time</w:t>
       </w:r>
       <w:proofErr w:type="spellEnd"/>
       <w:r>
-        <w:t>: carta nera attuale;</w:t>
+        <w:t>: tempo di scelta della carta vincente;</w:t>
+      </w:r>
+    </w:p>
+    <w:p>
+      <w:pPr>
+        <w:pStyle w:val="Titolo4"/>
+        <w:rPr>
+          <w:lang w:val="en-US"/>
+        </w:rPr>
+      </w:pPr>
+      <w:proofErr w:type="spellStart"/>
+      <w:r>
+        <w:rPr>
+          <w:lang w:val="en-US"/>
+        </w:rPr>
+        <w:t>Variabili</w:t>
+      </w:r>
+      <w:proofErr w:type="spellEnd"/>
+      <w:r>
+        <w:rPr>
+          <w:lang w:val="en-US"/>
+        </w:rPr>
+        <w:t xml:space="preserve"> di round</w:t>
       </w:r>
     </w:p>
     <w:p>
@@ -1930,6 +1913,28 @@
           <w:ilvl w:val="0"/>
           <w:numId w:val="1"/>
         </w:numPr>
+      </w:pPr>
+      <w:proofErr w:type="spellStart"/>
+      <w:proofErr w:type="gramStart"/>
+      <w:r>
+        <w:t>black</w:t>
+      </w:r>
+      <w:proofErr w:type="gramEnd"/>
+      <w:r>
+        <w:t>_card</w:t>
+      </w:r>
+      <w:proofErr w:type="spellEnd"/>
+      <w:r>
+        <w:t>: carta nera attuale;</w:t>
+      </w:r>
+    </w:p>
+    <w:p>
+      <w:pPr>
+        <w:pStyle w:val="Paragrafoelenco"/>
+        <w:numPr>
+          <w:ilvl w:val="0"/>
+          <w:numId w:val="1"/>
+        </w:numPr>
         <w:rPr>
           <w:lang w:val="en-US"/>
         </w:rPr>
@@ -1952,10 +1957,61 @@
         <w:rPr>
           <w:lang w:val="en-US"/>
         </w:rPr>
-        <w:t>: id del player master.</w:t>
+        <w:t>: id del player master;</w:t>
+      </w:r>
+    </w:p>
+    <w:p>
+      <w:pPr>
+        <w:pStyle w:val="Paragrafoelenco"/>
+        <w:numPr>
+          <w:ilvl w:val="0"/>
+          <w:numId w:val="1"/>
+        </w:numPr>
+        <w:rPr>
+          <w:lang w:val="en-US"/>
+        </w:rPr>
+      </w:pPr>
+      <w:proofErr w:type="spellStart"/>
+      <w:r>
+        <w:rPr>
+          <w:lang w:val="en-US"/>
+        </w:rPr>
+        <w:t>round</w:t>
       </w:r>
       <w:bookmarkStart w:id="13" w:name="_GoBack"/>
       <w:bookmarkEnd w:id="13"/>
+      <w:r>
+        <w:rPr>
+          <w:lang w:val="en-US"/>
+        </w:rPr>
+        <w:t>_phase</w:t>
+      </w:r>
+      <w:proofErr w:type="spellEnd"/>
+      <w:r>
+        <w:rPr>
+          <w:lang w:val="en-US"/>
+        </w:rPr>
+        <w:t xml:space="preserve">: </w:t>
+      </w:r>
+      <w:proofErr w:type="spellStart"/>
+      <w:r>
+        <w:rPr>
+          <w:lang w:val="en-US"/>
+        </w:rPr>
+        <w:t>fase</w:t>
+      </w:r>
+      <w:proofErr w:type="spellEnd"/>
+      <w:r>
+        <w:rPr>
+          <w:lang w:val="en-US"/>
+        </w:rPr>
+        <w:t xml:space="preserve"> del round;</w:t>
+      </w:r>
+    </w:p>
+    <w:p>
+      <w:pPr>
+        <w:pStyle w:val="Paragrafoelenco"/>
+      </w:pPr>
     </w:p>
     <w:sectPr>
       <w:pgSz w:w="11906" w:h="16838"/>
@@ -3369,7 +3425,7 @@
 </file>
 
 <file path=customXml/itemProps1.xml><?xml version="1.0" encoding="utf-8"?>
-<ds:datastoreItem xmlns:ds="http://schemas.openxmlformats.org/officeDocument/2006/customXml" ds:itemID="{17C8FB08-CBA7-4780-B9E7-32C1A8FC4C0B}">
+<ds:datastoreItem xmlns:ds="http://schemas.openxmlformats.org/officeDocument/2006/customXml" ds:itemID="{C5359CB4-008B-48B0-9C59-BB3FAB84EF43}">
   <ds:schemaRefs>
     <ds:schemaRef ds:uri="http://schemas.openxmlformats.org/officeDocument/2006/bibliography"/>
   </ds:schemaRefs>

</xml_diff>